<commit_message>
saved lab1 word doc
</commit_message>
<xml_diff>
--- a/UCSC_Schoolwork/ece251/assignment1/kemp_01.docx
+++ b/UCSC_Schoolwork/ece251/assignment1/kemp_01.docx
@@ -12,7 +12,332 @@
         <w:t>Stephen Kemp</w:t>
       </w:r>
     </w:p>
+    <w:p/>
     <w:p>
+      <w:pPr>
+        <w:pStyle w:val="ListParagraph"/>
+        <w:numPr>
+          <w:ilvl w:val="0"/>
+          <w:numId w:val="2"/>
+        </w:numPr>
+      </w:pPr>
+      <w:r>
+        <w:t xml:space="preserve">The </w:t>
+      </w:r>
+      <w:r>
+        <w:t xml:space="preserve">maximum PSD of the wideband </w:t>
+      </w:r>
+      <w:r>
+        <w:t xml:space="preserve">thermal noise </w:t>
+      </w:r>
+      <w:r>
+        <w:t xml:space="preserve">(Johnson noise) </w:t>
+      </w:r>
+      <w:r>
+        <w:t xml:space="preserve">introduced by </w:t>
+      </w:r>
+      <w:r>
+        <w:t>the receiver is found as N</w:t>
+      </w:r>
+      <w:r>
+        <w:rPr>
+          <w:vertAlign w:val="subscript"/>
+        </w:rPr>
+        <w:t>0</w:t>
+      </w:r>
+      <w:r>
+        <w:t xml:space="preserve"> /2 = </w:t>
+      </w:r>
+      <w:proofErr w:type="spellStart"/>
+      <w:r>
+        <w:t>kT</w:t>
+      </w:r>
+      <w:proofErr w:type="spellEnd"/>
+      <w:r>
+        <w:t>/2. Where k = 1.381 J/K (Boltzmann constant) and T = 300K in this case. The variance of a time-domain</w:t>
+      </w:r>
+      <w:r>
+        <w:t xml:space="preserve"> random process</w:t>
+      </w:r>
+      <w:r>
+        <w:t xml:space="preserve"> X is defined as Var(X) = E[</w:t>
+      </w:r>
+      <w:r>
+        <w:t>|X</w:t>
+      </w:r>
+      <w:r>
+        <w:t>-u</w:t>
+      </w:r>
+      <w:r>
+        <w:t>|</w:t>
+      </w:r>
+      <w:r>
+        <w:rPr>
+          <w:vertAlign w:val="superscript"/>
+        </w:rPr>
+        <w:t>2</w:t>
+      </w:r>
+      <w:r>
+        <w:t>] where u is the mean of X. In our case, the mean of the white noise is u = 0, so we’re left with Var(X</w:t>
+      </w:r>
+      <w:r>
+        <w:t>(w)</w:t>
+      </w:r>
+      <w:r>
+        <w:t>) = E(</w:t>
+      </w:r>
+      <w:r>
+        <w:t>|</w:t>
+      </w:r>
+      <w:r>
+        <w:t>X</w:t>
+      </w:r>
+      <w:r>
+        <w:t>(w)</w:t>
+      </w:r>
+      <w:r>
+        <w:t>|</w:t>
+      </w:r>
+      <w:r>
+        <w:rPr>
+          <w:vertAlign w:val="superscript"/>
+        </w:rPr>
+        <w:t>2</w:t>
+      </w:r>
+      <w:r>
+        <w:t>)</w:t>
+      </w:r>
+      <w:r>
+        <w:t xml:space="preserve">. The PSD of a random process is defined as </w:t>
+      </w:r>
+      <w:proofErr w:type="spellStart"/>
+      <w:r>
+        <w:t>lim</w:t>
+      </w:r>
+      <w:r>
+        <w:rPr>
+          <w:vertAlign w:val="subscript"/>
+        </w:rPr>
+        <w:t>N</w:t>
+      </w:r>
+      <w:proofErr w:type="spellEnd"/>
+      <w:r>
+        <w:rPr>
+          <w:vertAlign w:val="subscript"/>
+        </w:rPr>
+        <w:t>-&gt;inf</w:t>
+      </w:r>
+      <w:r>
+        <w:t xml:space="preserve"> 1/N E{X</w:t>
+      </w:r>
+      <w:r>
+        <w:t>(w)</w:t>
+      </w:r>
+      <w:r>
+        <w:t xml:space="preserve"> X</w:t>
+      </w:r>
+      <w:r>
+        <w:t>(w)</w:t>
+      </w:r>
+      <w:r>
+        <w:t>*} which -&gt; PSD = E(|X</w:t>
+      </w:r>
+      <w:r>
+        <w:t>(w)</w:t>
+      </w:r>
+      <w:r>
+        <w:t>|</w:t>
+      </w:r>
+      <w:r>
+        <w:rPr>
+          <w:vertAlign w:val="superscript"/>
+        </w:rPr>
+        <w:t>2</w:t>
+      </w:r>
+      <w:r>
+        <w:t xml:space="preserve">). </w:t>
+      </w:r>
+      <w:proofErr w:type="gramStart"/>
+      <w:r>
+        <w:t>So</w:t>
+      </w:r>
+      <w:proofErr w:type="gramEnd"/>
+      <w:r>
+        <w:t xml:space="preserve"> the variance of the white noise is equal to the PSD of the process which is N</w:t>
+      </w:r>
+      <w:r>
+        <w:rPr>
+          <w:vertAlign w:val="subscript"/>
+        </w:rPr>
+        <w:t>0</w:t>
+      </w:r>
+      <w:r>
+        <w:t>/2. Now this is true for a real white-noise signal. The problem asks to find the variance sig</w:t>
+      </w:r>
+      <w:r>
+        <w:rPr>
+          <w:vertAlign w:val="superscript"/>
+        </w:rPr>
+        <w:t>2</w:t>
+      </w:r>
+      <w:r>
+        <w:t xml:space="preserve"> of a complex white-noise signal. The </w:t>
+      </w:r>
+      <w:r>
+        <w:t>expected value</w:t>
+      </w:r>
+      <w:r>
+        <w:t xml:space="preserve"> of a complex random variable is defined as E[Z] = E[R(Z)] + </w:t>
+      </w:r>
+      <w:proofErr w:type="spellStart"/>
+      <w:r>
+        <w:t>jE</w:t>
+      </w:r>
+      <w:proofErr w:type="spellEnd"/>
+      <w:r>
+        <w:t xml:space="preserve">[I(Z)], so the </w:t>
+      </w:r>
+      <w:r>
+        <w:t xml:space="preserve">variance of the same random variable will be </w:t>
+      </w:r>
+      <w:r>
+        <w:t>E[Z</w:t>
+      </w:r>
+      <w:r>
+        <w:rPr>
+          <w:vertAlign w:val="superscript"/>
+        </w:rPr>
+        <w:t>2</w:t>
+      </w:r>
+      <w:r>
+        <w:t>] = E[R(Z)</w:t>
+      </w:r>
+      <w:r>
+        <w:rPr>
+          <w:vertAlign w:val="superscript"/>
+        </w:rPr>
+        <w:t>2</w:t>
+      </w:r>
+      <w:r>
+        <w:t xml:space="preserve">] + </w:t>
+      </w:r>
+      <w:proofErr w:type="spellStart"/>
+      <w:r>
+        <w:t>jE</w:t>
+      </w:r>
+      <w:proofErr w:type="spellEnd"/>
+      <w:r>
+        <w:t>[I(Z)</w:t>
+      </w:r>
+      <w:r>
+        <w:rPr>
+          <w:vertAlign w:val="superscript"/>
+        </w:rPr>
+        <w:t>2</w:t>
+      </w:r>
+      <w:r>
+        <w:t>]</w:t>
+      </w:r>
+      <w:r>
+        <w:t>. So sig</w:t>
+      </w:r>
+      <w:r>
+        <w:rPr>
+          <w:vertAlign w:val="superscript"/>
+        </w:rPr>
+        <w:t>2</w:t>
+      </w:r>
+      <w:r>
+        <w:t xml:space="preserve"> = sig</w:t>
+      </w:r>
+      <w:r>
+        <w:rPr>
+          <w:vertAlign w:val="superscript"/>
+        </w:rPr>
+        <w:t>2</w:t>
+      </w:r>
+      <w:r>
+        <w:t>/</w:t>
+      </w:r>
+      <w:proofErr w:type="gramStart"/>
+      <w:r>
+        <w:t xml:space="preserve">2 </w:t>
+      </w:r>
+      <w:r>
+        <w:rPr>
+          <w:vertAlign w:val="subscript"/>
+        </w:rPr>
+        <w:t xml:space="preserve"> </w:t>
+      </w:r>
+      <w:r>
+        <w:t>+</w:t>
+      </w:r>
+      <w:proofErr w:type="gramEnd"/>
+      <w:r>
+        <w:t xml:space="preserve"> sig</w:t>
+      </w:r>
+      <w:r>
+        <w:rPr>
+          <w:vertAlign w:val="superscript"/>
+        </w:rPr>
+        <w:t>2</w:t>
+      </w:r>
+      <w:r>
+        <w:t>/2. The variance of the real and imaginary white noise will be sig</w:t>
+      </w:r>
+      <w:r>
+        <w:rPr>
+          <w:vertAlign w:val="superscript"/>
+        </w:rPr>
+        <w:t>2</w:t>
+      </w:r>
+      <w:r>
+        <w:t>/2 = N</w:t>
+      </w:r>
+      <w:r>
+        <w:rPr>
+          <w:vertAlign w:val="subscript"/>
+        </w:rPr>
+        <w:t>0</w:t>
+      </w:r>
+      <w:r>
+        <w:t>/4.</w:t>
+      </w:r>
+    </w:p>
+    <w:p>
+      <w:pPr>
+        <w:pStyle w:val="ListParagraph"/>
+        <w:numPr>
+          <w:ilvl w:val="0"/>
+          <w:numId w:val="2"/>
+        </w:numPr>
+      </w:pPr>
+      <w:r>
+        <w:t xml:space="preserve">For the filter design, we want a cutoff frequency of 10kHz, with a passband gain of 20dB and a stopband attenuation of -50dB. I have chosen a sampling frequency of 40kHz so we can get a signal bandwidth of 20kHz. This will conveniently put the 10kHz cutoff in the center of the plot and will give plenty of room to view the stopband starting at 12kHz. I have chosen a filter order of 35 so that the stopband </w:t>
+      </w:r>
+      <w:r>
+        <w:t>starts at approximately 12kHz. The stopband gain is currently -100dB, and I’m not sure how to modify that to -50dB using fir1 or scaling.</w:t>
+      </w:r>
+    </w:p>
+    <w:p>
+      <w:pPr>
+        <w:pStyle w:val="ListParagraph"/>
+        <w:numPr>
+          <w:ilvl w:val="0"/>
+          <w:numId w:val="2"/>
+        </w:numPr>
+      </w:pPr>
+      <w:r>
+        <w:t xml:space="preserve">To generate the complex white noise, I used the </w:t>
+      </w:r>
+      <w:proofErr w:type="spellStart"/>
+      <w:r>
+        <w:t>randn</w:t>
+      </w:r>
+      <w:proofErr w:type="spellEnd"/>
+      <w:r>
+        <w:t xml:space="preserve"> function which generates standard normally distributed values. I then multiplied the resulting vector by sqrt(variance) to scale the standard deviation of the normal distribution, because the default std dev is 1 (normal). I generated one vector for the real noise and one for the imaginary noise and created a complex valued vector using the other two. For the filter function, the vector of fir filter coefficients become the numerator coefficients of the transfer function, and since the filter is fir, the denominator coefficient is just 1.</w:t>
+      </w:r>
       <w:bookmarkStart w:id="0" w:name="_GoBack"/>
       <w:bookmarkEnd w:id="0"/>
     </w:p>
@@ -24,6 +349,189 @@
     </w:sectPr>
   </w:body>
 </w:document>
+</file>
+
+<file path=word/numbering.xml><?xml version="1.0" encoding="utf-8"?>
+<w:numbering xmlns:wpc="http://schemas.microsoft.com/office/word/2010/wordprocessingCanvas" xmlns:cx="http://schemas.microsoft.com/office/drawing/2014/chartex" xmlns:cx1="http://schemas.microsoft.com/office/drawing/2015/9/8/chartex" xmlns:cx2="http://schemas.microsoft.com/office/drawing/2015/10/21/chartex" xmlns:cx3="http://schemas.microsoft.com/office/drawing/2016/5/9/chartex" xmlns:cx4="http://schemas.microsoft.com/office/drawing/2016/5/10/chartex" xmlns:cx5="http://schemas.microsoft.com/office/drawing/2016/5/11/chartex" xmlns:cx6="http://schemas.microsoft.com/office/drawing/2016/5/12/chartex" xmlns:cx7="http://schemas.microsoft.com/office/drawing/2016/5/13/chartex" xmlns:cx8="http://schemas.microsoft.com/office/drawing/2016/5/14/chartex" xmlns:mc="http://schemas.openxmlformats.org/markup-compatibility/2006" xmlns:aink="http://schemas.microsoft.com/office/drawing/2016/ink" xmlns:am3d="http://schemas.microsoft.com/office/drawing/2017/model3d" xmlns:o="urn:schemas-microsoft-com:office:office" xmlns:r="http://schemas.openxmlformats.org/officeDocument/2006/relationships" xmlns:m="http://schemas.openxmlformats.org/officeDocument/2006/math" xmlns:v="urn:schemas-microsoft-com:vml" xmlns:wp14="http://schemas.microsoft.com/office/word/2010/wordprocessingDrawing" xmlns:wp="http://schemas.openxmlformats.org/drawingml/2006/wordprocessingDrawing" xmlns:w10="urn:schemas-microsoft-com:office:word" xmlns:w="http://schemas.openxmlformats.org/wordprocessingml/2006/main" xmlns:w14="http://schemas.microsoft.com/office/word/2010/wordml" xmlns:w15="http://schemas.microsoft.com/office/word/2012/wordml" xmlns:w16cid="http://schemas.microsoft.com/office/word/2016/wordml/cid" xmlns:w16se="http://schemas.microsoft.com/office/word/2015/wordml/symex" xmlns:wpg="http://schemas.microsoft.com/office/word/2010/wordprocessingGroup" xmlns:wpi="http://schemas.microsoft.com/office/word/2010/wordprocessingInk" xmlns:wne="http://schemas.microsoft.com/office/word/2006/wordml" xmlns:wps="http://schemas.microsoft.com/office/word/2010/wordprocessingShape" mc:Ignorable="w14 w15 w16se w16cid wp14">
+  <w:abstractNum w:abstractNumId="0" w15:restartNumberingAfterBreak="0">
+    <w:nsid w:val="0D0F368B"/>
+    <w:multiLevelType w:val="hybridMultilevel"/>
+    <w:tmpl w:val="714CF4EE"/>
+    <w:lvl w:ilvl="0" w:tplc="0409000F">
+      <w:start w:val="1"/>
+      <w:numFmt w:val="decimal"/>
+      <w:lvlText w:val="%1."/>
+      <w:lvlJc w:val="left"/>
+      <w:pPr>
+        <w:ind w:left="720" w:hanging="360"/>
+      </w:pPr>
+    </w:lvl>
+    <w:lvl w:ilvl="1" w:tplc="04090019" w:tentative="1">
+      <w:start w:val="1"/>
+      <w:numFmt w:val="lowerLetter"/>
+      <w:lvlText w:val="%2."/>
+      <w:lvlJc w:val="left"/>
+      <w:pPr>
+        <w:ind w:left="1440" w:hanging="360"/>
+      </w:pPr>
+    </w:lvl>
+    <w:lvl w:ilvl="2" w:tplc="0409001B" w:tentative="1">
+      <w:start w:val="1"/>
+      <w:numFmt w:val="lowerRoman"/>
+      <w:lvlText w:val="%3."/>
+      <w:lvlJc w:val="right"/>
+      <w:pPr>
+        <w:ind w:left="2160" w:hanging="180"/>
+      </w:pPr>
+    </w:lvl>
+    <w:lvl w:ilvl="3" w:tplc="0409000F" w:tentative="1">
+      <w:start w:val="1"/>
+      <w:numFmt w:val="decimal"/>
+      <w:lvlText w:val="%4."/>
+      <w:lvlJc w:val="left"/>
+      <w:pPr>
+        <w:ind w:left="2880" w:hanging="360"/>
+      </w:pPr>
+    </w:lvl>
+    <w:lvl w:ilvl="4" w:tplc="04090019" w:tentative="1">
+      <w:start w:val="1"/>
+      <w:numFmt w:val="lowerLetter"/>
+      <w:lvlText w:val="%5."/>
+      <w:lvlJc w:val="left"/>
+      <w:pPr>
+        <w:ind w:left="3600" w:hanging="360"/>
+      </w:pPr>
+    </w:lvl>
+    <w:lvl w:ilvl="5" w:tplc="0409001B" w:tentative="1">
+      <w:start w:val="1"/>
+      <w:numFmt w:val="lowerRoman"/>
+      <w:lvlText w:val="%6."/>
+      <w:lvlJc w:val="right"/>
+      <w:pPr>
+        <w:ind w:left="4320" w:hanging="180"/>
+      </w:pPr>
+    </w:lvl>
+    <w:lvl w:ilvl="6" w:tplc="0409000F" w:tentative="1">
+      <w:start w:val="1"/>
+      <w:numFmt w:val="decimal"/>
+      <w:lvlText w:val="%7."/>
+      <w:lvlJc w:val="left"/>
+      <w:pPr>
+        <w:ind w:left="5040" w:hanging="360"/>
+      </w:pPr>
+    </w:lvl>
+    <w:lvl w:ilvl="7" w:tplc="04090019" w:tentative="1">
+      <w:start w:val="1"/>
+      <w:numFmt w:val="lowerLetter"/>
+      <w:lvlText w:val="%8."/>
+      <w:lvlJc w:val="left"/>
+      <w:pPr>
+        <w:ind w:left="5760" w:hanging="360"/>
+      </w:pPr>
+    </w:lvl>
+    <w:lvl w:ilvl="8" w:tplc="0409001B" w:tentative="1">
+      <w:start w:val="1"/>
+      <w:numFmt w:val="lowerRoman"/>
+      <w:lvlText w:val="%9."/>
+      <w:lvlJc w:val="right"/>
+      <w:pPr>
+        <w:ind w:left="6480" w:hanging="180"/>
+      </w:pPr>
+    </w:lvl>
+  </w:abstractNum>
+  <w:abstractNum w:abstractNumId="1" w15:restartNumberingAfterBreak="0">
+    <w:nsid w:val="739453A7"/>
+    <w:multiLevelType w:val="hybridMultilevel"/>
+    <w:tmpl w:val="DC4C05C2"/>
+    <w:lvl w:ilvl="0" w:tplc="0409000F">
+      <w:start w:val="1"/>
+      <w:numFmt w:val="decimal"/>
+      <w:lvlText w:val="%1."/>
+      <w:lvlJc w:val="left"/>
+      <w:pPr>
+        <w:ind w:left="720" w:hanging="360"/>
+      </w:pPr>
+    </w:lvl>
+    <w:lvl w:ilvl="1" w:tplc="04090019" w:tentative="1">
+      <w:start w:val="1"/>
+      <w:numFmt w:val="lowerLetter"/>
+      <w:lvlText w:val="%2."/>
+      <w:lvlJc w:val="left"/>
+      <w:pPr>
+        <w:ind w:left="1440" w:hanging="360"/>
+      </w:pPr>
+    </w:lvl>
+    <w:lvl w:ilvl="2" w:tplc="0409001B" w:tentative="1">
+      <w:start w:val="1"/>
+      <w:numFmt w:val="lowerRoman"/>
+      <w:lvlText w:val="%3."/>
+      <w:lvlJc w:val="right"/>
+      <w:pPr>
+        <w:ind w:left="2160" w:hanging="180"/>
+      </w:pPr>
+    </w:lvl>
+    <w:lvl w:ilvl="3" w:tplc="0409000F" w:tentative="1">
+      <w:start w:val="1"/>
+      <w:numFmt w:val="decimal"/>
+      <w:lvlText w:val="%4."/>
+      <w:lvlJc w:val="left"/>
+      <w:pPr>
+        <w:ind w:left="2880" w:hanging="360"/>
+      </w:pPr>
+    </w:lvl>
+    <w:lvl w:ilvl="4" w:tplc="04090019" w:tentative="1">
+      <w:start w:val="1"/>
+      <w:numFmt w:val="lowerLetter"/>
+      <w:lvlText w:val="%5."/>
+      <w:lvlJc w:val="left"/>
+      <w:pPr>
+        <w:ind w:left="3600" w:hanging="360"/>
+      </w:pPr>
+    </w:lvl>
+    <w:lvl w:ilvl="5" w:tplc="0409001B" w:tentative="1">
+      <w:start w:val="1"/>
+      <w:numFmt w:val="lowerRoman"/>
+      <w:lvlText w:val="%6."/>
+      <w:lvlJc w:val="right"/>
+      <w:pPr>
+        <w:ind w:left="4320" w:hanging="180"/>
+      </w:pPr>
+    </w:lvl>
+    <w:lvl w:ilvl="6" w:tplc="0409000F" w:tentative="1">
+      <w:start w:val="1"/>
+      <w:numFmt w:val="decimal"/>
+      <w:lvlText w:val="%7."/>
+      <w:lvlJc w:val="left"/>
+      <w:pPr>
+        <w:ind w:left="5040" w:hanging="360"/>
+      </w:pPr>
+    </w:lvl>
+    <w:lvl w:ilvl="7" w:tplc="04090019" w:tentative="1">
+      <w:start w:val="1"/>
+      <w:numFmt w:val="lowerLetter"/>
+      <w:lvlText w:val="%8."/>
+      <w:lvlJc w:val="left"/>
+      <w:pPr>
+        <w:ind w:left="5760" w:hanging="360"/>
+      </w:pPr>
+    </w:lvl>
+    <w:lvl w:ilvl="8" w:tplc="0409001B" w:tentative="1">
+      <w:start w:val="1"/>
+      <w:numFmt w:val="lowerRoman"/>
+      <w:lvlText w:val="%9."/>
+      <w:lvlJc w:val="right"/>
+      <w:pPr>
+        <w:ind w:left="6480" w:hanging="180"/>
+      </w:pPr>
+    </w:lvl>
+  </w:abstractNum>
+  <w:num w:numId="1">
+    <w:abstractNumId w:val="0"/>
+  </w:num>
+  <w:num w:numId="2">
+    <w:abstractNumId w:val="1"/>
+  </w:num>
+</w:numbering>
 </file>
 
 <file path=word/styles.xml><?xml version="1.0" encoding="utf-8"?>
@@ -451,6 +959,47 @@
     <w:semiHidden/>
     <w:unhideWhenUsed/>
   </w:style>
+  <w:style w:type="paragraph" w:styleId="ListParagraph">
+    <w:name w:val="List Paragraph"/>
+    <w:basedOn w:val="Normal"/>
+    <w:uiPriority w:val="34"/>
+    <w:qFormat/>
+    <w:rsid w:val="00CE3937"/>
+    <w:pPr>
+      <w:ind w:left="720"/>
+      <w:contextualSpacing/>
+    </w:pPr>
+  </w:style>
+  <w:style w:type="paragraph" w:styleId="BalloonText">
+    <w:name w:val="Balloon Text"/>
+    <w:basedOn w:val="Normal"/>
+    <w:link w:val="BalloonTextChar"/>
+    <w:uiPriority w:val="99"/>
+    <w:semiHidden/>
+    <w:unhideWhenUsed/>
+    <w:rsid w:val="00BA3B87"/>
+    <w:pPr>
+      <w:spacing w:after="0" w:line="240" w:lineRule="auto"/>
+    </w:pPr>
+    <w:rPr>
+      <w:rFonts w:ascii="Segoe UI" w:hAnsi="Segoe UI" w:cs="Segoe UI"/>
+      <w:sz w:val="18"/>
+      <w:szCs w:val="18"/>
+    </w:rPr>
+  </w:style>
+  <w:style w:type="character" w:customStyle="1" w:styleId="BalloonTextChar">
+    <w:name w:val="Balloon Text Char"/>
+    <w:basedOn w:val="DefaultParagraphFont"/>
+    <w:link w:val="BalloonText"/>
+    <w:uiPriority w:val="99"/>
+    <w:semiHidden/>
+    <w:rsid w:val="00BA3B87"/>
+    <w:rPr>
+      <w:rFonts w:ascii="Segoe UI" w:hAnsi="Segoe UI" w:cs="Segoe UI"/>
+      <w:sz w:val="18"/>
+      <w:szCs w:val="18"/>
+    </w:rPr>
+  </w:style>
 </w:styles>
 </file>
 

</xml_diff>

<commit_message>
finished assignment 1 through part 4
</commit_message>
<xml_diff>
--- a/UCSC_Schoolwork/ece251/assignment1/kemp_01.docx
+++ b/UCSC_Schoolwork/ece251/assignment1/kemp_01.docx
@@ -198,10 +198,7 @@
         <w:t xml:space="preserve">[I(Z)], so the </w:t>
       </w:r>
       <w:r>
-        <w:t xml:space="preserve">variance of the same random variable will be </w:t>
-      </w:r>
-      <w:r>
-        <w:t>E[Z</w:t>
+        <w:t>variance of the same random variable will be E[Z</w:t>
       </w:r>
       <w:r>
         <w:rPr>
@@ -236,10 +233,7 @@
         <w:t>2</w:t>
       </w:r>
       <w:r>
-        <w:t>]</w:t>
-      </w:r>
-      <w:r>
-        <w:t>. So sig</w:t>
+        <w:t>]. So sig</w:t>
       </w:r>
       <w:r>
         <w:rPr>
@@ -337,6 +331,29 @@
       <w:proofErr w:type="spellEnd"/>
       <w:r>
         <w:t xml:space="preserve"> function which generates standard normally distributed values. I then multiplied the resulting vector by sqrt(variance) to scale the standard deviation of the normal distribution, because the default std dev is 1 (normal). I generated one vector for the real noise and one for the imaginary noise and created a complex valued vector using the other two. For the filter function, the vector of fir filter coefficients become the numerator coefficients of the transfer function, and since the filter is fir, the denominator coefficient is just 1.</w:t>
+      </w:r>
+    </w:p>
+    <w:p>
+      <w:pPr>
+        <w:pStyle w:val="ListParagraph"/>
+        <w:numPr>
+          <w:ilvl w:val="0"/>
+          <w:numId w:val="2"/>
+        </w:numPr>
+      </w:pPr>
+      <w:r>
+        <w:t xml:space="preserve">To calculate the PSD, I created a function which </w:t>
+      </w:r>
+      <w:r>
+        <w:t>takes the input data/time vectors and the desired number of chunks, and outputs the PSD vector. It does this using the Wiener-</w:t>
+      </w:r>
+      <w:proofErr w:type="spellStart"/>
+      <w:r>
+        <w:t>Kinchin</w:t>
+      </w:r>
+      <w:proofErr w:type="spellEnd"/>
+      <w:r>
+        <w:t xml:space="preserve"> method outlined in the assignment notes. To achieve the required resolution of 10Hz, I used the require 50 chunks combined with a 5-second-long noise sample.</w:t>
       </w:r>
       <w:bookmarkStart w:id="0" w:name="_GoBack"/>
       <w:bookmarkEnd w:id="0"/>

</xml_diff>

<commit_message>
finished assignment 1 through part 5
</commit_message>
<xml_diff>
--- a/UCSC_Schoolwork/ece251/assignment1/kemp_01.docx
+++ b/UCSC_Schoolwork/ece251/assignment1/kemp_01.docx
@@ -354,6 +354,27 @@
       <w:proofErr w:type="spellEnd"/>
       <w:r>
         <w:t xml:space="preserve"> method outlined in the assignment notes. To achieve the required resolution of 10Hz, I used the require 50 chunks combined with a 5-second-long noise sample.</w:t>
+      </w:r>
+    </w:p>
+    <w:p>
+      <w:pPr>
+        <w:pStyle w:val="ListParagraph"/>
+        <w:numPr>
+          <w:ilvl w:val="0"/>
+          <w:numId w:val="2"/>
+        </w:numPr>
+      </w:pPr>
+      <w:r>
+        <w:t xml:space="preserve">The total power </w:t>
+      </w:r>
+      <w:r>
+        <w:t>present in a</w:t>
+      </w:r>
+      <w:r>
+        <w:t xml:space="preserve"> signal is </w:t>
+      </w:r>
+      <w:r>
+        <w:t>found by integrating all spectral components of the PSD. Since the signal is discrete, I did this via numerical integration.</w:t>
       </w:r>
       <w:bookmarkStart w:id="0" w:name="_GoBack"/>
       <w:bookmarkEnd w:id="0"/>

</xml_diff>

<commit_message>
total power now integrates both positive and negative frequencies
</commit_message>
<xml_diff>
--- a/UCSC_Schoolwork/ece251/assignment1/kemp_01.docx
+++ b/UCSC_Schoolwork/ece251/assignment1/kemp_01.docx
@@ -20,6 +20,7 @@
           <w:ilvl w:val="0"/>
           <w:numId w:val="2"/>
         </w:numPr>
+        <w:spacing w:before="240" w:line="276" w:lineRule="auto"/>
       </w:pPr>
       <w:r>
         <w:t xml:space="preserve">The </w:t>
@@ -296,6 +297,9 @@
       </w:r>
       <w:r>
         <w:t>/4.</w:t>
+      </w:r>
+      <w:r>
+        <w:br/>
       </w:r>
     </w:p>
     <w:p>
@@ -305,12 +309,16 @@
           <w:ilvl w:val="0"/>
           <w:numId w:val="2"/>
         </w:numPr>
+        <w:spacing w:before="240" w:line="276" w:lineRule="auto"/>
       </w:pPr>
       <w:r>
         <w:t xml:space="preserve">For the filter design, we want a cutoff frequency of 10kHz, with a passband gain of 20dB and a stopband attenuation of -50dB. I have chosen a sampling frequency of 40kHz so we can get a signal bandwidth of 20kHz. This will conveniently put the 10kHz cutoff in the center of the plot and will give plenty of room to view the stopband starting at 12kHz. I have chosen a filter order of 35 so that the stopband </w:t>
       </w:r>
       <w:r>
         <w:t>starts at approximately 12kHz. The stopband gain is currently -100dB, and I’m not sure how to modify that to -50dB using fir1 or scaling.</w:t>
+      </w:r>
+      <w:r>
+        <w:br/>
       </w:r>
     </w:p>
     <w:p>
@@ -320,6 +328,7 @@
           <w:ilvl w:val="0"/>
           <w:numId w:val="2"/>
         </w:numPr>
+        <w:spacing w:before="240" w:line="276" w:lineRule="auto"/>
       </w:pPr>
       <w:r>
         <w:t xml:space="preserve">To generate the complex white noise, I used the </w:t>
@@ -331,6 +340,9 @@
       <w:proofErr w:type="spellEnd"/>
       <w:r>
         <w:t xml:space="preserve"> function which generates standard normally distributed values. I then multiplied the resulting vector by sqrt(variance) to scale the standard deviation of the normal distribution, because the default std dev is 1 (normal). I generated one vector for the real noise and one for the imaginary noise and created a complex valued vector using the other two. For the filter function, the vector of fir filter coefficients become the numerator coefficients of the transfer function, and since the filter is fir, the denominator coefficient is just 1.</w:t>
+      </w:r>
+      <w:r>
+        <w:br/>
       </w:r>
     </w:p>
     <w:p>
@@ -340,6 +352,7 @@
           <w:ilvl w:val="0"/>
           <w:numId w:val="2"/>
         </w:numPr>
+        <w:spacing w:before="240" w:line="276" w:lineRule="auto"/>
       </w:pPr>
       <w:r>
         <w:t xml:space="preserve">To calculate the PSD, I created a function which </w:t>
@@ -355,6 +368,11 @@
       <w:r>
         <w:t xml:space="preserve"> method outlined in the assignment notes. To achieve the required resolution of 10Hz, I used the require 50 chunks combined with a 5-second-long noise sample.</w:t>
       </w:r>
+      <w:r>
+        <w:br/>
+      </w:r>
+      <w:bookmarkStart w:id="0" w:name="_GoBack"/>
+      <w:bookmarkEnd w:id="0"/>
     </w:p>
     <w:p>
       <w:pPr>
@@ -363,6 +381,7 @@
           <w:ilvl w:val="0"/>
           <w:numId w:val="2"/>
         </w:numPr>
+        <w:spacing w:before="240" w:line="276" w:lineRule="auto"/>
       </w:pPr>
       <w:r>
         <w:t xml:space="preserve">The total power </w:t>
@@ -374,10 +393,11 @@
         <w:t xml:space="preserve"> signal is </w:t>
       </w:r>
       <w:r>
-        <w:t>found by integrating all spectral components of the PSD. Since the signal is discrete, I did this via numerical integration.</w:t>
-      </w:r>
-      <w:bookmarkStart w:id="0" w:name="_GoBack"/>
-      <w:bookmarkEnd w:id="0"/>
+        <w:t>found by integrating all spectral components of the PSD. Since the signal is discrete, I did this via numerical integration</w:t>
+      </w:r>
+      <w:r>
+        <w:t xml:space="preserve"> over both the positive and negative frequencies.</w:t>
+      </w:r>
     </w:p>
     <w:sectPr>
       <w:pgSz w:w="12240" w:h="15840"/>

</xml_diff>

<commit_message>
corrected mistakes in 251 assignment 1
</commit_message>
<xml_diff>
--- a/UCSC_Schoolwork/ece251/assignment1/kemp_01.docx
+++ b/UCSC_Schoolwork/ece251/assignment1/kemp_01.docx
@@ -312,10 +312,25 @@
         <w:spacing w:before="240" w:line="276" w:lineRule="auto"/>
       </w:pPr>
       <w:r>
-        <w:t xml:space="preserve">For the filter design, we want a cutoff frequency of 10kHz, with a passband gain of 20dB and a stopband attenuation of -50dB. I have chosen a sampling frequency of 40kHz so we can get a signal bandwidth of 20kHz. This will conveniently put the 10kHz cutoff in the center of the plot and will give plenty of room to view the stopband starting at 12kHz. I have chosen a filter order of 35 so that the stopband </w:t>
-      </w:r>
-      <w:r>
-        <w:t>starts at approximately 12kHz. The stopband gain is currently -100dB, and I’m not sure how to modify that to -50dB using fir1 or scaling.</w:t>
+        <w:t>For the filter design, we want a cutoff frequency of 10kHz, with a passband gain of 20dB and a</w:t>
+      </w:r>
+      <w:r>
+        <w:t>n attenuation of 50dB at 12kHz</w:t>
+      </w:r>
+      <w:r>
+        <w:t xml:space="preserve">. I have chosen a sampling frequency of 40kHz so we can get a signal bandwidth of 20kHz. This will conveniently put the 10kHz cutoff in the center of the plot and will give plenty of room to view the stopband starting at 12kHz. I have chosen a filter order of </w:t>
+      </w:r>
+      <w:r>
+        <w:t>500</w:t>
+      </w:r>
+      <w:r>
+        <w:t xml:space="preserve"> </w:t>
+      </w:r>
+      <w:r>
+        <w:t xml:space="preserve">to achieve the 50dB attenuation at 12kHz. The cutoff frequency is shown as ~14dB at 10kHz, or -6dB from DC gain. </w:t>
+      </w:r>
+      <w:r>
+        <w:t>This is because fir1 defines the cutoff frequency as the frequency at which the normalized gain is -6dB rather than -3dB.</w:t>
       </w:r>
       <w:r>
         <w:br/>
@@ -342,6 +357,78 @@
         <w:t xml:space="preserve"> function which generates standard normally distributed values. I then multiplied the resulting vector by sqrt(variance) to scale the standard deviation of the normal distribution, because the default std dev is 1 (normal). I generated one vector for the real noise and one for the imaginary noise and created a complex valued vector using the other two. For the filter function, the vector of fir filter coefficients become the numerator coefficients of the transfer function, and since the filter is fir, the denominator coefficient is just 1.</w:t>
       </w:r>
       <w:r>
+        <w:t xml:space="preserve"> The PSD level </w:t>
+      </w:r>
+      <w:r>
+        <w:t xml:space="preserve">that </w:t>
+      </w:r>
+      <w:r>
+        <w:t>I’ve calculate</w:t>
+      </w:r>
+      <w:r>
+        <w:t>d</w:t>
+      </w:r>
+      <w:r>
+        <w:t xml:space="preserve"> for the unfiltered white noise is ~</w:t>
+      </w:r>
+      <w:r>
+        <w:t>-207dB</w:t>
+      </w:r>
+      <w:r>
+        <w:t xml:space="preserve"> according to the second subplot. The variance for the real and imaginary white noise was calculated as 1.036e-21 Joules. The complex white noise variance is then found as </w:t>
+      </w:r>
+      <w:r>
+        <w:t>10*log10(2*1.03</w:t>
+      </w:r>
+      <w:r>
+        <w:t>6</w:t>
+      </w:r>
+      <w:r>
+        <w:t>e-21)</w:t>
+      </w:r>
+      <w:r>
+        <w:t xml:space="preserve"> dB = -206.8dB, which is approximately correct. To get this value in the correct scaling, I had to divide the </w:t>
+      </w:r>
+      <w:proofErr w:type="spellStart"/>
+      <w:r>
+        <w:t>dft</w:t>
+      </w:r>
+      <w:proofErr w:type="spellEnd"/>
+      <w:r>
+        <w:t xml:space="preserve"> by the sampling rate in my PSD function (line 125). I’m not exactly sure why this is, but I did it on a recommendation from this forum post </w:t>
+      </w:r>
+      <w:bookmarkStart w:id="0" w:name="_GoBack"/>
+      <w:bookmarkEnd w:id="0"/>
+      <w:r>
+        <w:fldChar w:fldCharType="begin"/>
+      </w:r>
+      <w:r>
+        <w:instrText xml:space="preserve"> HYPERLINK "https://www.mathworks.com/matlabcentral/answers/413395-psd-calculation-using-fft" </w:instrText>
+      </w:r>
+      <w:r>
+        <w:fldChar w:fldCharType="separate"/>
+      </w:r>
+      <w:r>
+        <w:rPr>
+          <w:rStyle w:val="Hyperlink"/>
+        </w:rPr>
+        <w:t>https://www.mathworks.com/matlabcentral/answers/413395-psd-calculation-using-fft</w:t>
+      </w:r>
+      <w:r>
+        <w:fldChar w:fldCharType="end"/>
+      </w:r>
+      <w:r>
+        <w:t xml:space="preserve">. Professor, </w:t>
+      </w:r>
+      <w:proofErr w:type="gramStart"/>
+      <w:r>
+        <w:t>If</w:t>
+      </w:r>
+      <w:proofErr w:type="gramEnd"/>
+      <w:r>
+        <w:t xml:space="preserve"> you can help me understand why this works I would appreciate it.</w:t>
+      </w:r>
+      <w:r>
         <w:br/>
       </w:r>
     </w:p>
@@ -366,13 +453,18 @@
       </w:r>
       <w:proofErr w:type="spellEnd"/>
       <w:r>
-        <w:t xml:space="preserve"> method outlined in the assignment notes. To achieve the required resolution of 10Hz, I used the require 50 chunks combined with a 5-second-long noise sample.</w:t>
+        <w:t xml:space="preserve"> method outlined in the assignment notes. To achieve the required resolution of 10Hz, I used the </w:t>
+      </w:r>
+      <w:r>
+        <w:lastRenderedPageBreak/>
+        <w:t>require 50 chunks combined with a 5-second-long noise sample.</w:t>
+      </w:r>
+      <w:r>
+        <w:t xml:space="preserve"> </w:t>
       </w:r>
       <w:r>
         <w:br/>
       </w:r>
-      <w:bookmarkStart w:id="0" w:name="_GoBack"/>
-      <w:bookmarkEnd w:id="0"/>
     </w:p>
     <w:p>
       <w:pPr>
@@ -1058,6 +1150,18 @@
       <w:szCs w:val="18"/>
     </w:rPr>
   </w:style>
+  <w:style w:type="character" w:styleId="Hyperlink">
+    <w:name w:val="Hyperlink"/>
+    <w:basedOn w:val="DefaultParagraphFont"/>
+    <w:uiPriority w:val="99"/>
+    <w:semiHidden/>
+    <w:unhideWhenUsed/>
+    <w:rsid w:val="00A559D3"/>
+    <w:rPr>
+      <w:color w:val="0000FF"/>
+      <w:u w:val="single"/>
+    </w:rPr>
+  </w:style>
 </w:styles>
 </file>
 

</xml_diff>